<commit_message>
Almost finished, needs proof-reading then submission
</commit_message>
<xml_diff>
--- a/TAKEHOMEFINAL/CIVE 565_final exam 2019.docx
+++ b/TAKEHOMEFINAL/CIVE 565_final exam 2019.docx
@@ -352,19 +352,34 @@
           <w:ilvl w:val="0"/>
           <w:numId w:val="3"/>
         </w:numPr>
-      </w:pPr>
-      <w:r>
+        <w:rPr>
+          <w:color w:val="FF0000"/>
+        </w:rPr>
+      </w:pPr>
+      <w:r>
+        <w:rPr>
+          <w:color w:val="FF0000"/>
+        </w:rPr>
         <w:t xml:space="preserve">Obtain an aerial photograph of your block from google, </w:t>
       </w:r>
       <w:proofErr w:type="spellStart"/>
       <w:r>
+        <w:rPr>
+          <w:color w:val="FF0000"/>
+        </w:rPr>
         <w:t>bing</w:t>
       </w:r>
       <w:proofErr w:type="spellEnd"/>
       <w:r>
+        <w:rPr>
+          <w:color w:val="FF0000"/>
+        </w:rPr>
         <w:t>, or other such search engine</w:t>
       </w:r>
       <w:r>
+        <w:rPr>
+          <w:color w:val="FF0000"/>
+        </w:rPr>
         <w:t>. Use the snipping tool on your computer to convert it into a jpg file.</w:t>
       </w:r>
     </w:p>
@@ -375,32 +390,62 @@
           <w:ilvl w:val="0"/>
           <w:numId w:val="3"/>
         </w:numPr>
-      </w:pPr>
-      <w:r>
+        <w:rPr>
+          <w:color w:val="FF0000"/>
+        </w:rPr>
+      </w:pPr>
+      <w:r>
+        <w:rPr>
+          <w:color w:val="FF0000"/>
+        </w:rPr>
         <w:t>Load</w:t>
       </w:r>
       <w:r>
+        <w:rPr>
+          <w:color w:val="FF0000"/>
+        </w:rPr>
         <w:t xml:space="preserve"> the image into a SWMM file (you can scale it if you want to, but that’s not necessary</w:t>
       </w:r>
       <w:r>
+        <w:rPr>
+          <w:color w:val="FF0000"/>
+        </w:rPr>
         <w:t xml:space="preserve"> – they key is that I can see the </w:t>
       </w:r>
       <w:proofErr w:type="spellStart"/>
       <w:r>
+        <w:rPr>
+          <w:color w:val="FF0000"/>
+        </w:rPr>
         <w:t>subcatchments</w:t>
       </w:r>
       <w:proofErr w:type="spellEnd"/>
       <w:r>
+        <w:rPr>
+          <w:color w:val="FF0000"/>
+        </w:rPr>
         <w:t xml:space="preserve"> on top of the aerial</w:t>
       </w:r>
       <w:r>
+        <w:rPr>
+          <w:color w:val="FF0000"/>
+        </w:rPr>
         <w:t>)</w:t>
       </w:r>
       <w:r>
+        <w:rPr>
+          <w:color w:val="FF0000"/>
+        </w:rPr>
         <w:t>.</w:t>
       </w:r>
     </w:p>
-    <w:p/>
+    <w:p>
+      <w:pPr>
+        <w:rPr>
+          <w:color w:val="FF0000"/>
+        </w:rPr>
+      </w:pPr>
+    </w:p>
     <w:p>
       <w:pPr>
         <w:pStyle w:val="ListParagraph"/>
@@ -408,44 +453,60 @@
           <w:ilvl w:val="0"/>
           <w:numId w:val="3"/>
         </w:numPr>
-      </w:pPr>
-      <w:r>
+        <w:rPr>
+          <w:color w:val="FF0000"/>
+        </w:rPr>
+      </w:pPr>
+      <w:r>
+        <w:rPr>
+          <w:color w:val="FF0000"/>
+        </w:rPr>
         <w:lastRenderedPageBreak/>
         <w:t xml:space="preserve">Set up a </w:t>
       </w:r>
       <w:r>
+        <w:rPr>
+          <w:color w:val="FF0000"/>
+        </w:rPr>
         <w:t>model</w:t>
       </w:r>
       <w:r>
+        <w:rPr>
+          <w:color w:val="FF0000"/>
+        </w:rPr>
         <w:t xml:space="preserve"> of your block, including the streets, sidewalks, and properties on either </w:t>
       </w:r>
       <w:proofErr w:type="gramStart"/>
       <w:r>
+        <w:rPr>
+          <w:color w:val="FF0000"/>
+        </w:rPr>
         <w:t>sides</w:t>
       </w:r>
       <w:proofErr w:type="gramEnd"/>
       <w:r>
+        <w:rPr>
+          <w:color w:val="FF0000"/>
+        </w:rPr>
         <w:t xml:space="preserve"> of the street (which you will assume all drain to the same outlet)</w:t>
       </w:r>
       <w:r>
-        <w:t>.</w:t>
-      </w:r>
-      <w:r>
-        <w:t xml:space="preserve"> </w:t>
-      </w:r>
-      <w:r>
-        <w:rPr>
+        <w:rPr>
+          <w:color w:val="FF0000"/>
+        </w:rPr>
+        <w:t xml:space="preserve">. </w:t>
+      </w:r>
+      <w:r>
+        <w:rPr>
+          <w:color w:val="FF0000"/>
           <w:u w:val="single"/>
         </w:rPr>
-        <w:t>Do not waste time with unnecessary detail</w:t>
-      </w:r>
-      <w:r>
-        <w:rPr>
-          <w:u w:val="single"/>
-        </w:rPr>
-        <w:t>s</w:t>
-      </w:r>
-      <w:r>
+        <w:t>Do not waste time with unnecessary details</w:t>
+      </w:r>
+      <w:r>
+        <w:rPr>
+          <w:color w:val="FF0000"/>
+        </w:rPr>
         <w:t xml:space="preserve">.  </w:t>
       </w:r>
     </w:p>
@@ -456,16 +517,28 @@
           <w:ilvl w:val="1"/>
           <w:numId w:val="3"/>
         </w:numPr>
-      </w:pPr>
-      <w:r>
+        <w:rPr>
+          <w:color w:val="FF0000"/>
+        </w:rPr>
+      </w:pPr>
+      <w:r>
+        <w:rPr>
+          <w:color w:val="FF0000"/>
+        </w:rPr>
         <w:t xml:space="preserve">Your model must include at least one </w:t>
       </w:r>
       <w:proofErr w:type="spellStart"/>
       <w:r>
+        <w:rPr>
+          <w:color w:val="FF0000"/>
+        </w:rPr>
         <w:t>subcatchment</w:t>
       </w:r>
       <w:proofErr w:type="spellEnd"/>
       <w:r>
+        <w:rPr>
+          <w:color w:val="FF0000"/>
+        </w:rPr>
         <w:t xml:space="preserve"> (but you can have as many as you need)</w:t>
       </w:r>
     </w:p>
@@ -476,19 +549,29 @@
           <w:ilvl w:val="1"/>
           <w:numId w:val="3"/>
         </w:numPr>
-      </w:pPr>
-      <w:r>
+        <w:rPr>
+          <w:color w:val="FF0000"/>
+        </w:rPr>
+      </w:pPr>
+      <w:r>
+        <w:rPr>
+          <w:color w:val="FF0000"/>
+        </w:rPr>
         <w:t xml:space="preserve">Use the online planimeter: </w:t>
       </w:r>
       <w:hyperlink r:id="rId5" w:history="1">
         <w:r>
           <w:rPr>
             <w:rStyle w:val="Hyperlink"/>
+            <w:color w:val="FF0000"/>
           </w:rPr>
           <w:t>https://acme.com/planimeter/</w:t>
         </w:r>
       </w:hyperlink>
       <w:r>
+        <w:rPr>
+          <w:color w:val="FF0000"/>
+        </w:rPr>
         <w:t xml:space="preserve"> to determine approximate lengths and areas as necessary </w:t>
       </w:r>
     </w:p>
@@ -499,19 +582,29 @@
           <w:ilvl w:val="1"/>
           <w:numId w:val="3"/>
         </w:numPr>
-      </w:pPr>
-      <w:r>
+        <w:rPr>
+          <w:color w:val="FF0000"/>
+        </w:rPr>
+      </w:pPr>
+      <w:r>
+        <w:rPr>
+          <w:color w:val="FF0000"/>
+        </w:rPr>
         <w:t xml:space="preserve">Use this online topographic map: </w:t>
       </w:r>
       <w:hyperlink r:id="rId6" w:history="1">
         <w:r>
           <w:rPr>
             <w:rStyle w:val="Hyperlink"/>
+            <w:color w:val="FF0000"/>
           </w:rPr>
           <w:t>http://en-us.topographic-map.com/places/Philadelphia-1587306/</w:t>
         </w:r>
       </w:hyperlink>
       <w:r>
+        <w:rPr>
+          <w:color w:val="FF0000"/>
+        </w:rPr>
         <w:t xml:space="preserve"> to get a rough idea of the slopes</w:t>
       </w:r>
     </w:p>
@@ -522,8 +615,14 @@
           <w:ilvl w:val="1"/>
           <w:numId w:val="3"/>
         </w:numPr>
-      </w:pPr>
-      <w:r>
+        <w:rPr>
+          <w:color w:val="FF0000"/>
+        </w:rPr>
+      </w:pPr>
+      <w:r>
+        <w:rPr>
+          <w:color w:val="FF0000"/>
+        </w:rPr>
         <w:t>For infiltration, assume a sandy loam soil</w:t>
       </w:r>
     </w:p>
@@ -534,16 +633,28 @@
           <w:ilvl w:val="1"/>
           <w:numId w:val="3"/>
         </w:numPr>
-      </w:pPr>
-      <w:r>
+        <w:rPr>
+          <w:color w:val="FF0000"/>
+        </w:rPr>
+      </w:pPr>
+      <w:r>
+        <w:rPr>
+          <w:color w:val="FF0000"/>
+        </w:rPr>
         <w:t xml:space="preserve">Establish other </w:t>
       </w:r>
       <w:proofErr w:type="spellStart"/>
       <w:r>
+        <w:rPr>
+          <w:color w:val="FF0000"/>
+        </w:rPr>
         <w:t>subcatchment</w:t>
       </w:r>
       <w:proofErr w:type="spellEnd"/>
       <w:r>
+        <w:rPr>
+          <w:color w:val="FF0000"/>
+        </w:rPr>
         <w:t xml:space="preserve"> properties per the protocol you learned this term</w:t>
       </w:r>
     </w:p>
@@ -554,47 +665,87 @@
           <w:ilvl w:val="1"/>
           <w:numId w:val="3"/>
         </w:numPr>
-      </w:pPr>
-      <w:r>
+        <w:rPr>
+          <w:color w:val="FF0000"/>
+        </w:rPr>
+      </w:pPr>
+      <w:r>
+        <w:rPr>
+          <w:color w:val="FF0000"/>
+        </w:rPr>
         <w:t xml:space="preserve">Your model must also include at least two nodes </w:t>
       </w:r>
       <w:r>
         <w:rPr>
           <w:i/>
+          <w:color w:val="FF0000"/>
         </w:rPr>
         <w:t xml:space="preserve">downstream of the future GI site </w:t>
       </w:r>
       <w:r>
+        <w:rPr>
+          <w:color w:val="FF0000"/>
+        </w:rPr>
         <w:t xml:space="preserve">and </w:t>
       </w:r>
       <w:r>
+        <w:rPr>
+          <w:color w:val="FF0000"/>
+        </w:rPr>
         <w:t xml:space="preserve">at least </w:t>
       </w:r>
       <w:r>
+        <w:rPr>
+          <w:color w:val="FF0000"/>
+        </w:rPr>
         <w:t>one conduit</w:t>
       </w:r>
       <w:r>
+        <w:rPr>
+          <w:color w:val="FF0000"/>
+        </w:rPr>
         <w:t xml:space="preserve"> (but you can have more if you want to</w:t>
       </w:r>
       <w:r>
+        <w:rPr>
+          <w:color w:val="FF0000"/>
+        </w:rPr>
         <w:t>)</w:t>
       </w:r>
       <w:r>
+        <w:rPr>
+          <w:color w:val="FF0000"/>
+        </w:rPr>
         <w:t xml:space="preserve">. </w:t>
       </w:r>
       <w:r>
+        <w:rPr>
+          <w:color w:val="FF0000"/>
+        </w:rPr>
         <w:t>A</w:t>
       </w:r>
       <w:r>
+        <w:rPr>
+          <w:color w:val="FF0000"/>
+        </w:rPr>
         <w:t xml:space="preserve">ssume that all conduits are 12 inch diameter smooth circular concrete pipe, installed at 1% slopes. Also assume that the shallowest node </w:t>
       </w:r>
       <w:r>
+        <w:rPr>
+          <w:color w:val="FF0000"/>
+        </w:rPr>
         <w:t xml:space="preserve">in the model </w:t>
       </w:r>
       <w:r>
+        <w:rPr>
+          <w:color w:val="FF0000"/>
+        </w:rPr>
         <w:t xml:space="preserve">has an invert that is 10 feet below the street surface, with the conduit inverts installed 0.5 feet above the node bottoms (creating a sediment sump). </w:t>
       </w:r>
       <w:r>
+        <w:rPr>
+          <w:color w:val="FF0000"/>
+        </w:rPr>
         <w:t>Assume no baseflow in the pipe.</w:t>
       </w:r>
     </w:p>
@@ -605,8 +756,14 @@
           <w:ilvl w:val="1"/>
           <w:numId w:val="3"/>
         </w:numPr>
-      </w:pPr>
-      <w:r>
+        <w:rPr>
+          <w:color w:val="FF0000"/>
+        </w:rPr>
+      </w:pPr>
+      <w:r>
+        <w:rPr>
+          <w:color w:val="FF0000"/>
+        </w:rPr>
         <w:t xml:space="preserve">The outfall is assumed to be free </w:t>
       </w:r>
     </w:p>
@@ -617,8 +774,14 @@
           <w:ilvl w:val="1"/>
           <w:numId w:val="3"/>
         </w:numPr>
-      </w:pPr>
-      <w:r>
+        <w:rPr>
+          <w:color w:val="FF0000"/>
+        </w:rPr>
+      </w:pPr>
+      <w:r>
+        <w:rPr>
+          <w:color w:val="FF0000"/>
+        </w:rPr>
         <w:t>Assume that the water table is much more than 10 feet below the ground (e.g. no aquifer is needed)</w:t>
       </w:r>
     </w:p>
@@ -629,19 +792,34 @@
           <w:ilvl w:val="0"/>
           <w:numId w:val="3"/>
         </w:numPr>
-      </w:pPr>
-      <w:r>
+        <w:rPr>
+          <w:color w:val="FF0000"/>
+        </w:rPr>
+      </w:pPr>
+      <w:r>
+        <w:rPr>
+          <w:color w:val="FF0000"/>
+        </w:rPr>
         <w:t xml:space="preserve">Add </w:t>
       </w:r>
       <w:proofErr w:type="spellStart"/>
       <w:r>
+        <w:rPr>
+          <w:color w:val="FF0000"/>
+        </w:rPr>
         <w:t>philadelphia’s</w:t>
       </w:r>
       <w:proofErr w:type="spellEnd"/>
       <w:r>
+        <w:rPr>
+          <w:color w:val="FF0000"/>
+        </w:rPr>
         <w:t xml:space="preserve"> monthly evaporation </w:t>
       </w:r>
       <w:r>
+        <w:rPr>
+          <w:color w:val="FF0000"/>
+        </w:rPr>
         <w:t>to the model (given)</w:t>
       </w:r>
     </w:p>
@@ -652,8 +830,14 @@
           <w:ilvl w:val="0"/>
           <w:numId w:val="3"/>
         </w:numPr>
-      </w:pPr>
-      <w:r>
+        <w:rPr>
+          <w:color w:val="FF0000"/>
+        </w:rPr>
+      </w:pPr>
+      <w:r>
+        <w:rPr>
+          <w:color w:val="FF0000"/>
+        </w:rPr>
         <w:t>Add precipitation data to the model so that you can run both:</w:t>
       </w:r>
     </w:p>
@@ -664,17 +848,32 @@
           <w:ilvl w:val="1"/>
           <w:numId w:val="3"/>
         </w:numPr>
-      </w:pPr>
-      <w:r>
+        <w:rPr>
+          <w:color w:val="FF0000"/>
+        </w:rPr>
+      </w:pPr>
+      <w:r>
+        <w:rPr>
+          <w:color w:val="FF0000"/>
+        </w:rPr>
         <w:t xml:space="preserve">A </w:t>
       </w:r>
       <w:r>
+        <w:rPr>
+          <w:color w:val="FF0000"/>
+        </w:rPr>
         <w:t xml:space="preserve">one year </w:t>
       </w:r>
       <w:r>
+        <w:rPr>
+          <w:color w:val="FF0000"/>
+        </w:rPr>
         <w:t xml:space="preserve">continuous simulation </w:t>
       </w:r>
       <w:r>
+        <w:rPr>
+          <w:color w:val="FF0000"/>
+        </w:rPr>
         <w:t>using hourly precipitation in Philadelphia in 2014 (given)</w:t>
       </w:r>
     </w:p>
@@ -685,17 +884,32 @@
           <w:ilvl w:val="1"/>
           <w:numId w:val="3"/>
         </w:numPr>
-      </w:pPr>
-      <w:r>
+        <w:rPr>
+          <w:color w:val="FF0000"/>
+        </w:rPr>
+      </w:pPr>
+      <w:r>
+        <w:rPr>
+          <w:color w:val="FF0000"/>
+        </w:rPr>
         <w:t>An event-based simulation at 5 minute time steps (10 year, 2 hour storm is 2.62 inches</w:t>
       </w:r>
       <w:r>
+        <w:rPr>
+          <w:color w:val="FF0000"/>
+        </w:rPr>
         <w:t xml:space="preserve"> – use the </w:t>
       </w:r>
       <w:r>
+        <w:rPr>
+          <w:color w:val="FF0000"/>
+        </w:rPr>
         <w:t>distribution provided in HW #1</w:t>
       </w:r>
       <w:r>
+        <w:rPr>
+          <w:color w:val="FF0000"/>
+        </w:rPr>
         <w:t>)</w:t>
       </w:r>
     </w:p>
@@ -706,14 +920,26 @@
           <w:ilvl w:val="0"/>
           <w:numId w:val="3"/>
         </w:numPr>
-      </w:pPr>
-      <w:r>
+        <w:rPr>
+          <w:color w:val="FF0000"/>
+        </w:rPr>
+      </w:pPr>
+      <w:r>
+        <w:rPr>
+          <w:color w:val="FF0000"/>
+        </w:rPr>
         <w:t>Prepare the first set of deliverables</w:t>
       </w:r>
       <w:r>
+        <w:rPr>
+          <w:color w:val="FF0000"/>
+        </w:rPr>
         <w:t xml:space="preserve"> (Deliverable Set #1)</w:t>
       </w:r>
       <w:r>
+        <w:rPr>
+          <w:color w:val="FF0000"/>
+        </w:rPr>
         <w:t>:</w:t>
       </w:r>
     </w:p>
@@ -724,14 +950,26 @@
           <w:ilvl w:val="1"/>
           <w:numId w:val="3"/>
         </w:numPr>
-      </w:pPr>
-      <w:r>
+        <w:rPr>
+          <w:color w:val="FF0000"/>
+        </w:rPr>
+      </w:pPr>
+      <w:r>
+        <w:rPr>
+          <w:color w:val="FF0000"/>
+        </w:rPr>
         <w:t>A one paragraph description of the block</w:t>
       </w:r>
       <w:r>
+        <w:rPr>
+          <w:color w:val="FF0000"/>
+        </w:rPr>
         <w:t>-</w:t>
       </w:r>
       <w:r>
+        <w:rPr>
+          <w:color w:val="FF0000"/>
+        </w:rPr>
         <w:t xml:space="preserve"> Include a map</w:t>
       </w:r>
     </w:p>
@@ -742,26 +980,50 @@
           <w:ilvl w:val="1"/>
           <w:numId w:val="3"/>
         </w:numPr>
-      </w:pPr>
-      <w:r>
+        <w:rPr>
+          <w:color w:val="FF0000"/>
+        </w:rPr>
+      </w:pPr>
+      <w:r>
+        <w:rPr>
+          <w:color w:val="FF0000"/>
+        </w:rPr>
         <w:t xml:space="preserve">A half page </w:t>
       </w:r>
       <w:r>
+        <w:rPr>
+          <w:color w:val="FF0000"/>
+        </w:rPr>
         <w:t xml:space="preserve">text </w:t>
       </w:r>
       <w:r>
+        <w:rPr>
+          <w:color w:val="FF0000"/>
+        </w:rPr>
         <w:t xml:space="preserve">description of how you decided to set up your model. </w:t>
       </w:r>
       <w:r>
+        <w:rPr>
+          <w:color w:val="FF0000"/>
+        </w:rPr>
         <w:t>In addition to the text description, include one</w:t>
       </w:r>
       <w:r>
+        <w:rPr>
+          <w:color w:val="FF0000"/>
+        </w:rPr>
         <w:t xml:space="preserve"> table for all elements you added to your model, with separate columns entitled “parameter”, “value”, “</w:t>
       </w:r>
       <w:r>
+        <w:rPr>
+          <w:color w:val="FF0000"/>
+        </w:rPr>
         <w:t>source/justification for parameter selection”. This is where you explain how you picked the parameter values.</w:t>
       </w:r>
       <w:r>
+        <w:rPr>
+          <w:color w:val="FF0000"/>
+        </w:rPr>
         <w:t xml:space="preserve"> If you use default values, you need to explain why the default values are appropriate. You can’t just say “used the default value)</w:t>
       </w:r>
     </w:p>
@@ -772,8 +1034,14 @@
           <w:ilvl w:val="1"/>
           <w:numId w:val="3"/>
         </w:numPr>
-      </w:pPr>
-      <w:r>
+        <w:rPr>
+          <w:color w:val="FF0000"/>
+        </w:rPr>
+      </w:pPr>
+      <w:r>
+        <w:rPr>
+          <w:color w:val="FF0000"/>
+        </w:rPr>
         <w:t>A figure showing your model on top of the aerial photograph</w:t>
       </w:r>
     </w:p>
@@ -784,8 +1052,14 @@
           <w:ilvl w:val="1"/>
           <w:numId w:val="3"/>
         </w:numPr>
-      </w:pPr>
-      <w:r>
+        <w:rPr>
+          <w:color w:val="FF0000"/>
+        </w:rPr>
+      </w:pPr>
+      <w:r>
+        <w:rPr>
+          <w:color w:val="FF0000"/>
+        </w:rPr>
         <w:t>A copy of SWMM’s status report after your conducted the continuous model run</w:t>
       </w:r>
     </w:p>
@@ -796,8 +1070,14 @@
           <w:ilvl w:val="1"/>
           <w:numId w:val="3"/>
         </w:numPr>
-      </w:pPr>
-      <w:r>
+        <w:rPr>
+          <w:color w:val="FF0000"/>
+        </w:rPr>
+      </w:pPr>
+      <w:r>
+        <w:rPr>
+          <w:color w:val="FF0000"/>
+        </w:rPr>
         <w:t xml:space="preserve">A copy of the SWMM’s status report after you conducted the event-based simulation </w:t>
       </w:r>
     </w:p>
@@ -808,11 +1088,20 @@
           <w:ilvl w:val="0"/>
           <w:numId w:val="3"/>
         </w:numPr>
-      </w:pPr>
-      <w:r>
+        <w:rPr>
+          <w:color w:val="FF0000"/>
+        </w:rPr>
+      </w:pPr>
+      <w:r>
+        <w:rPr>
+          <w:color w:val="FF0000"/>
+        </w:rPr>
         <w:t>Now you need to decide what type of green infrastructure to install. There is no right answer here, but it needs to be something that is logical</w:t>
       </w:r>
       <w:r>
+        <w:rPr>
+          <w:color w:val="FF0000"/>
+        </w:rPr>
         <w:t xml:space="preserve"> and reasonable (in other words, you can’t put in a bioretention facility that would take up the whole street, for example).</w:t>
       </w:r>
     </w:p>
@@ -823,8 +1112,14 @@
           <w:ilvl w:val="0"/>
           <w:numId w:val="3"/>
         </w:numPr>
-      </w:pPr>
-      <w:r>
+        <w:rPr>
+          <w:color w:val="FF0000"/>
+        </w:rPr>
+      </w:pPr>
+      <w:r>
+        <w:rPr>
+          <w:color w:val="FF0000"/>
+        </w:rPr>
         <w:t xml:space="preserve">Design the green infrastructure as an LID control, and decide how you will incorporate it into the model. </w:t>
       </w:r>
     </w:p>
@@ -835,8 +1130,14 @@
           <w:ilvl w:val="0"/>
           <w:numId w:val="3"/>
         </w:numPr>
-      </w:pPr>
-      <w:r>
+        <w:rPr>
+          <w:color w:val="FF0000"/>
+        </w:rPr>
+      </w:pPr>
+      <w:r>
+        <w:rPr>
+          <w:color w:val="FF0000"/>
+        </w:rPr>
         <w:lastRenderedPageBreak/>
         <w:t xml:space="preserve">Use SWMM-CAT to develop the climate adjustments for your zip code. Use far term, medium change conditions. </w:t>
       </w:r>
@@ -848,11 +1149,20 @@
           <w:ilvl w:val="0"/>
           <w:numId w:val="3"/>
         </w:numPr>
-      </w:pPr>
-      <w:r>
+        <w:rPr>
+          <w:color w:val="FF0000"/>
+        </w:rPr>
+      </w:pPr>
+      <w:r>
+        <w:rPr>
+          <w:color w:val="FF0000"/>
+        </w:rPr>
         <w:t>Prepare the next set of deliverables</w:t>
       </w:r>
       <w:r>
+        <w:rPr>
+          <w:color w:val="FF0000"/>
+        </w:rPr>
         <w:t xml:space="preserve"> (Deliverable Set #2)</w:t>
       </w:r>
     </w:p>
@@ -863,16 +1173,28 @@
           <w:ilvl w:val="1"/>
           <w:numId w:val="3"/>
         </w:numPr>
-      </w:pPr>
-      <w:r>
+        <w:rPr>
+          <w:color w:val="FF0000"/>
+        </w:rPr>
+      </w:pPr>
+      <w:r>
+        <w:rPr>
+          <w:color w:val="FF0000"/>
+        </w:rPr>
         <w:t xml:space="preserve">Prepare a one paragraph description/justification of the green infrastructure strategy you developed. Using the site map prepared in deliverable set 1a, conceptually show where the GI system you designed will go (with a rectangle, circle, </w:t>
       </w:r>
       <w:proofErr w:type="spellStart"/>
       <w:r>
+        <w:rPr>
+          <w:color w:val="FF0000"/>
+        </w:rPr>
         <w:t>etc</w:t>
       </w:r>
       <w:proofErr w:type="spellEnd"/>
       <w:r>
+        <w:rPr>
+          <w:color w:val="FF0000"/>
+        </w:rPr>
         <w:t xml:space="preserve">). </w:t>
       </w:r>
     </w:p>
@@ -883,8 +1205,14 @@
           <w:ilvl w:val="1"/>
           <w:numId w:val="3"/>
         </w:numPr>
-      </w:pPr>
-      <w:r>
+        <w:rPr>
+          <w:color w:val="FF0000"/>
+        </w:rPr>
+      </w:pPr>
+      <w:r>
+        <w:rPr>
+          <w:color w:val="FF0000"/>
+        </w:rPr>
         <w:t>Create a table of all of the LID control parameters in the surface, soil, storage, and drain layers, with the same columns as listed above (“parameter”, “value”, “source/justification for parameter selection”)</w:t>
       </w:r>
     </w:p>
@@ -895,16 +1223,28 @@
           <w:ilvl w:val="1"/>
           <w:numId w:val="3"/>
         </w:numPr>
-      </w:pPr>
-      <w:r>
+        <w:rPr>
+          <w:color w:val="FF0000"/>
+        </w:rPr>
+      </w:pPr>
+      <w:r>
+        <w:rPr>
+          <w:color w:val="FF0000"/>
+        </w:rPr>
         <w:t xml:space="preserve">Include a screenshot of the LID usage editor so I can see the details of how the LID control was added to the </w:t>
       </w:r>
       <w:proofErr w:type="spellStart"/>
       <w:r>
+        <w:rPr>
+          <w:color w:val="FF0000"/>
+        </w:rPr>
         <w:t>subcatchment</w:t>
       </w:r>
       <w:proofErr w:type="spellEnd"/>
       <w:r>
+        <w:rPr>
+          <w:color w:val="FF0000"/>
+        </w:rPr>
         <w:t>.</w:t>
       </w:r>
     </w:p>
@@ -915,8 +1255,14 @@
           <w:ilvl w:val="1"/>
           <w:numId w:val="3"/>
         </w:numPr>
-      </w:pPr>
-      <w:r>
+        <w:rPr>
+          <w:color w:val="FF0000"/>
+        </w:rPr>
+      </w:pPr>
+      <w:r>
+        <w:rPr>
+          <w:color w:val="FF0000"/>
+        </w:rPr>
         <w:t>Include a screenshot of the Climatology editor with the adjustments for temperature, evaporation, and rain shown.</w:t>
       </w:r>
     </w:p>
@@ -927,14 +1273,26 @@
           <w:ilvl w:val="0"/>
           <w:numId w:val="3"/>
         </w:numPr>
-      </w:pPr>
-      <w:r>
+        <w:rPr>
+          <w:color w:val="FF0000"/>
+        </w:rPr>
+      </w:pPr>
+      <w:r>
+        <w:rPr>
+          <w:color w:val="FF0000"/>
+        </w:rPr>
         <w:t>Now perform your simulations, and prepare the following deliverables</w:t>
       </w:r>
       <w:r>
+        <w:rPr>
+          <w:color w:val="FF0000"/>
+        </w:rPr>
         <w:t xml:space="preserve"> (Deliverable Set #3)</w:t>
       </w:r>
       <w:r>
+        <w:rPr>
+          <w:color w:val="FF0000"/>
+        </w:rPr>
         <w:t>:</w:t>
       </w:r>
     </w:p>
@@ -945,14 +1303,26 @@
           <w:ilvl w:val="1"/>
           <w:numId w:val="3"/>
         </w:numPr>
-      </w:pPr>
-      <w:r>
+        <w:rPr>
+          <w:color w:val="FF0000"/>
+        </w:rPr>
+      </w:pPr>
+      <w:r>
+        <w:rPr>
+          <w:color w:val="FF0000"/>
+        </w:rPr>
         <w:t>Continuous simulation</w:t>
       </w:r>
       <w:r>
+        <w:rPr>
+          <w:color w:val="FF0000"/>
+        </w:rPr>
         <w:t xml:space="preserve"> results</w:t>
       </w:r>
       <w:r>
+        <w:rPr>
+          <w:color w:val="FF0000"/>
+        </w:rPr>
         <w:t>:</w:t>
       </w:r>
     </w:p>
@@ -963,23 +1333,39 @@
           <w:ilvl w:val="2"/>
           <w:numId w:val="3"/>
         </w:numPr>
-      </w:pPr>
-      <w:r>
+        <w:rPr>
+          <w:color w:val="FF0000"/>
+        </w:rPr>
+      </w:pPr>
+      <w:r>
+        <w:rPr>
+          <w:color w:val="FF0000"/>
+        </w:rPr>
         <w:t xml:space="preserve">Cumulative runoff versus date plot with separate series </w:t>
       </w:r>
       <w:r>
+        <w:rPr>
+          <w:color w:val="FF0000"/>
+        </w:rPr>
         <w:t xml:space="preserve">on </w:t>
       </w:r>
       <w:r>
         <w:rPr>
+          <w:color w:val="FF0000"/>
           <w:u w:val="single"/>
         </w:rPr>
         <w:t>one chart</w:t>
       </w:r>
       <w:r>
+        <w:rPr>
+          <w:color w:val="FF0000"/>
+        </w:rPr>
         <w:t xml:space="preserve"> </w:t>
       </w:r>
       <w:r>
+        <w:rPr>
+          <w:color w:val="FF0000"/>
+        </w:rPr>
         <w:t>as follows:</w:t>
       </w:r>
     </w:p>
@@ -990,8 +1376,14 @@
           <w:ilvl w:val="3"/>
           <w:numId w:val="3"/>
         </w:numPr>
-      </w:pPr>
-      <w:r>
+        <w:rPr>
+          <w:color w:val="FF0000"/>
+        </w:rPr>
+      </w:pPr>
+      <w:r>
+        <w:rPr>
+          <w:color w:val="FF0000"/>
+        </w:rPr>
         <w:t>Cumulative precipitation over the study area</w:t>
       </w:r>
     </w:p>
@@ -1002,8 +1394,14 @@
           <w:ilvl w:val="3"/>
           <w:numId w:val="3"/>
         </w:numPr>
-      </w:pPr>
-      <w:r>
+        <w:rPr>
+          <w:color w:val="FF0000"/>
+        </w:rPr>
+      </w:pPr>
+      <w:r>
+        <w:rPr>
+          <w:color w:val="FF0000"/>
+        </w:rPr>
         <w:t>Cumulative discharge (inflow into the outfall) for the baseline condition</w:t>
       </w:r>
     </w:p>
@@ -1014,14 +1412,26 @@
           <w:ilvl w:val="3"/>
           <w:numId w:val="3"/>
         </w:numPr>
-      </w:pPr>
-      <w:r>
+        <w:rPr>
+          <w:color w:val="FF0000"/>
+        </w:rPr>
+      </w:pPr>
+      <w:r>
+        <w:rPr>
+          <w:color w:val="FF0000"/>
+        </w:rPr>
         <w:t xml:space="preserve">Cumulative discharge for the </w:t>
       </w:r>
       <w:r>
+        <w:rPr>
+          <w:color w:val="FF0000"/>
+        </w:rPr>
         <w:t>proposed</w:t>
       </w:r>
       <w:r>
+        <w:rPr>
+          <w:color w:val="FF0000"/>
+        </w:rPr>
         <w:t xml:space="preserve"> condition</w:t>
       </w:r>
     </w:p>
@@ -1032,260 +1442,355 @@
           <w:ilvl w:val="3"/>
           <w:numId w:val="3"/>
         </w:numPr>
-      </w:pPr>
-      <w:r>
-        <w:t>Cumulative discharge for the baseline condition</w:t>
-      </w:r>
-      <w:r>
-        <w:t>,</w:t>
-      </w:r>
-      <w:r>
-        <w:t xml:space="preserve"> with climate change</w:t>
-      </w:r>
-    </w:p>
-    <w:p>
-      <w:pPr>
-        <w:pStyle w:val="ListParagraph"/>
-        <w:numPr>
-          <w:ilvl w:val="3"/>
-          <w:numId w:val="3"/>
-        </w:numPr>
-      </w:pPr>
-      <w:r>
-        <w:t>Cumulative discharge for the proposed condition, with climate change</w:t>
-      </w:r>
-    </w:p>
-    <w:p>
-      <w:pPr>
-        <w:pStyle w:val="ListParagraph"/>
-        <w:numPr>
-          <w:ilvl w:val="2"/>
-          <w:numId w:val="3"/>
-        </w:numPr>
-      </w:pPr>
-      <w:r>
-        <w:t>One table with SWMM’s summary report results for all 4 of the series described above</w:t>
-      </w:r>
-    </w:p>
-    <w:p>
-      <w:pPr>
-        <w:pStyle w:val="ListParagraph"/>
-        <w:numPr>
-          <w:ilvl w:val="1"/>
-          <w:numId w:val="3"/>
-        </w:numPr>
-      </w:pPr>
-      <w:r>
-        <w:t>Event-based simulation</w:t>
-      </w:r>
-    </w:p>
-    <w:p>
-      <w:pPr>
-        <w:pStyle w:val="ListParagraph"/>
-        <w:numPr>
-          <w:ilvl w:val="2"/>
-          <w:numId w:val="3"/>
-        </w:numPr>
-      </w:pPr>
-      <w:r>
-        <w:t>Hydrographs (</w:t>
-      </w:r>
-      <w:proofErr w:type="spellStart"/>
-      <w:r>
-        <w:t>cfs</w:t>
-      </w:r>
-      <w:proofErr w:type="spellEnd"/>
-      <w:r>
-        <w:t xml:space="preserve"> versus </w:t>
-      </w:r>
-      <w:r>
-        <w:rPr>
-          <w:u w:val="single"/>
-        </w:rPr>
-        <w:t>date</w:t>
-      </w:r>
-      <w:r>
-        <w:rPr>
-          <w:u w:val="single"/>
-        </w:rPr>
-        <w:t>/time for one day only</w:t>
-      </w:r>
-      <w:r>
-        <w:t xml:space="preserve">) showing the following </w:t>
-      </w:r>
-      <w:r>
-        <w:rPr>
-          <w:u w:val="single"/>
-        </w:rPr>
-        <w:t>on one chart</w:t>
-      </w:r>
-      <w:r>
-        <w:t>:</w:t>
-      </w:r>
-    </w:p>
-    <w:p>
-      <w:pPr>
-        <w:pStyle w:val="ListParagraph"/>
-        <w:numPr>
-          <w:ilvl w:val="3"/>
-          <w:numId w:val="3"/>
-        </w:numPr>
-      </w:pPr>
-      <w:r>
-        <w:t>Baseline condition hydrograph</w:t>
-      </w:r>
-    </w:p>
-    <w:p>
-      <w:pPr>
-        <w:pStyle w:val="ListParagraph"/>
-        <w:numPr>
-          <w:ilvl w:val="3"/>
-          <w:numId w:val="3"/>
-        </w:numPr>
-      </w:pPr>
-      <w:r>
-        <w:t>Proposed condition hydrograph</w:t>
-      </w:r>
-    </w:p>
-    <w:p>
-      <w:pPr>
-        <w:pStyle w:val="ListParagraph"/>
-        <w:numPr>
-          <w:ilvl w:val="3"/>
-          <w:numId w:val="3"/>
-        </w:numPr>
-      </w:pPr>
-      <w:r>
-        <w:t>Baseline condition hydrograph with climate change</w:t>
-      </w:r>
-    </w:p>
-    <w:p>
-      <w:pPr>
-        <w:pStyle w:val="ListParagraph"/>
-        <w:numPr>
-          <w:ilvl w:val="3"/>
-          <w:numId w:val="3"/>
-        </w:numPr>
-      </w:pPr>
-      <w:r>
-        <w:t>Proposed condition hydrograph with climate change</w:t>
-      </w:r>
-    </w:p>
-    <w:p>
-      <w:pPr>
-        <w:pStyle w:val="ListParagraph"/>
-        <w:numPr>
-          <w:ilvl w:val="2"/>
-          <w:numId w:val="3"/>
-        </w:numPr>
-      </w:pPr>
-      <w:r>
-        <w:t>One table with SWMM’s summary report results for all 5 of the series described above</w:t>
-      </w:r>
-    </w:p>
-    <w:p>
-      <w:pPr>
-        <w:pStyle w:val="ListParagraph"/>
-        <w:numPr>
-          <w:ilvl w:val="1"/>
-          <w:numId w:val="3"/>
-        </w:numPr>
-      </w:pPr>
-      <w:r>
-        <w:t xml:space="preserve">Interpretation and Recommendation </w:t>
-      </w:r>
-      <w:r>
-        <w:t>(Deliverable Set #4)</w:t>
-      </w:r>
-      <w:r>
-        <w:t xml:space="preserve">– a </w:t>
-      </w:r>
-      <w:proofErr w:type="gramStart"/>
-      <w:r>
-        <w:t>one page</w:t>
-      </w:r>
-      <w:proofErr w:type="gramEnd"/>
-      <w:r>
-        <w:t xml:space="preserve"> summar</w:t>
-      </w:r>
-      <w:r>
-        <w:t>y of</w:t>
-      </w:r>
-      <w:r>
-        <w:t xml:space="preserve"> what you found, what it means, and what you recommend. In this one page report, be sure to discuss the following:</w:t>
-      </w:r>
-    </w:p>
-    <w:p>
-      <w:pPr>
-        <w:pStyle w:val="ListParagraph"/>
-        <w:numPr>
-          <w:ilvl w:val="2"/>
-          <w:numId w:val="3"/>
-        </w:numPr>
-      </w:pPr>
-      <w:r>
-        <w:t>What are the main sources of uncertainty in your analysis, and what other data sets would you ideally need to pursue to reduce that uncertainty?</w:t>
-      </w:r>
-    </w:p>
-    <w:p>
-      <w:pPr>
-        <w:pStyle w:val="ListParagraph"/>
-        <w:numPr>
-          <w:ilvl w:val="2"/>
-          <w:numId w:val="3"/>
-        </w:numPr>
-      </w:pPr>
-      <w:r>
-        <w:t xml:space="preserve">How did the proposed GI approach alter the block’s </w:t>
-      </w:r>
-      <w:r>
-        <w:t xml:space="preserve">annual </w:t>
-      </w:r>
-      <w:r>
-        <w:t>water budget?</w:t>
-      </w:r>
-    </w:p>
-    <w:p>
-      <w:pPr>
-        <w:pStyle w:val="ListParagraph"/>
-        <w:numPr>
-          <w:ilvl w:val="2"/>
-          <w:numId w:val="3"/>
-        </w:numPr>
-      </w:pPr>
-      <w:r>
-        <w:t xml:space="preserve">By how much did the proposed GI approach reduce the peak discharge during the 2 </w:t>
-      </w:r>
-      <w:proofErr w:type="spellStart"/>
-      <w:r>
-        <w:t>yr</w:t>
-      </w:r>
-      <w:proofErr w:type="spellEnd"/>
-      <w:r>
-        <w:t xml:space="preserve">, 2 </w:t>
-      </w:r>
-      <w:proofErr w:type="spellStart"/>
-      <w:r>
-        <w:t>hr</w:t>
-      </w:r>
-      <w:proofErr w:type="spellEnd"/>
-      <w:r>
-        <w:t xml:space="preserve"> storm?</w:t>
-      </w:r>
-    </w:p>
-    <w:p>
-      <w:pPr>
-        <w:pStyle w:val="ListParagraph"/>
-        <w:numPr>
-          <w:ilvl w:val="2"/>
-          <w:numId w:val="3"/>
-        </w:numPr>
-      </w:pPr>
-      <w:r>
-        <w:t>Can climate change be expected to “erase” any benefits obtained through greening the block? Why or why not?</w:t>
+        <w:rPr>
+          <w:color w:val="FF0000"/>
+        </w:rPr>
+      </w:pPr>
+      <w:r>
+        <w:rPr>
+          <w:color w:val="FF0000"/>
+        </w:rPr>
+        <w:t>Cumulative discharge for the base</w:t>
       </w:r>
       <w:bookmarkStart w:id="0" w:name="_GoBack"/>
       <w:bookmarkEnd w:id="0"/>
+      <w:r>
+        <w:rPr>
+          <w:color w:val="FF0000"/>
+        </w:rPr>
+        <w:t>line condition</w:t>
+      </w:r>
+      <w:r>
+        <w:rPr>
+          <w:color w:val="FF0000"/>
+        </w:rPr>
+        <w:t>,</w:t>
+      </w:r>
+      <w:r>
+        <w:rPr>
+          <w:color w:val="FF0000"/>
+        </w:rPr>
+        <w:t xml:space="preserve"> with climate change</w:t>
+      </w:r>
+    </w:p>
+    <w:p>
+      <w:pPr>
+        <w:pStyle w:val="ListParagraph"/>
+        <w:numPr>
+          <w:ilvl w:val="3"/>
+          <w:numId w:val="3"/>
+        </w:numPr>
+        <w:rPr>
+          <w:color w:val="FF0000"/>
+        </w:rPr>
+      </w:pPr>
+      <w:r>
+        <w:rPr>
+          <w:color w:val="FF0000"/>
+        </w:rPr>
+        <w:t>Cumulative discharge for the proposed condition, with climate change</w:t>
+      </w:r>
+    </w:p>
+    <w:p>
+      <w:pPr>
+        <w:pStyle w:val="ListParagraph"/>
+        <w:numPr>
+          <w:ilvl w:val="2"/>
+          <w:numId w:val="3"/>
+        </w:numPr>
+        <w:rPr>
+          <w:color w:val="FF0000"/>
+        </w:rPr>
+      </w:pPr>
+      <w:r>
+        <w:rPr>
+          <w:color w:val="FF0000"/>
+        </w:rPr>
+        <w:t>One table with SWMM’s summary report results for all 4 of the series described above</w:t>
+      </w:r>
+    </w:p>
+    <w:p>
+      <w:pPr>
+        <w:pStyle w:val="ListParagraph"/>
+        <w:numPr>
+          <w:ilvl w:val="1"/>
+          <w:numId w:val="3"/>
+        </w:numPr>
+        <w:rPr>
+          <w:color w:val="FF0000"/>
+        </w:rPr>
+      </w:pPr>
+      <w:r>
+        <w:rPr>
+          <w:color w:val="FF0000"/>
+        </w:rPr>
+        <w:t>Event-based simulation</w:t>
+      </w:r>
+    </w:p>
+    <w:p>
+      <w:pPr>
+        <w:pStyle w:val="ListParagraph"/>
+        <w:numPr>
+          <w:ilvl w:val="2"/>
+          <w:numId w:val="3"/>
+        </w:numPr>
+        <w:rPr>
+          <w:color w:val="FF0000"/>
+        </w:rPr>
+      </w:pPr>
+      <w:r>
+        <w:rPr>
+          <w:color w:val="FF0000"/>
+        </w:rPr>
+        <w:t>Hydrographs (</w:t>
+      </w:r>
+      <w:proofErr w:type="spellStart"/>
+      <w:r>
+        <w:rPr>
+          <w:color w:val="FF0000"/>
+        </w:rPr>
+        <w:t>cfs</w:t>
+      </w:r>
+      <w:proofErr w:type="spellEnd"/>
+      <w:r>
+        <w:rPr>
+          <w:color w:val="FF0000"/>
+        </w:rPr>
+        <w:t xml:space="preserve"> versus </w:t>
+      </w:r>
+      <w:r>
+        <w:rPr>
+          <w:color w:val="FF0000"/>
+          <w:u w:val="single"/>
+        </w:rPr>
+        <w:t>date</w:t>
+      </w:r>
+      <w:r>
+        <w:rPr>
+          <w:color w:val="FF0000"/>
+          <w:u w:val="single"/>
+        </w:rPr>
+        <w:t>/time for one day only</w:t>
+      </w:r>
+      <w:r>
+        <w:rPr>
+          <w:color w:val="FF0000"/>
+        </w:rPr>
+        <w:t xml:space="preserve">) showing the following </w:t>
+      </w:r>
+      <w:r>
+        <w:rPr>
+          <w:color w:val="FF0000"/>
+          <w:u w:val="single"/>
+        </w:rPr>
+        <w:t>on one chart</w:t>
+      </w:r>
+      <w:r>
+        <w:rPr>
+          <w:color w:val="FF0000"/>
+        </w:rPr>
+        <w:t>:</w:t>
+      </w:r>
+    </w:p>
+    <w:p>
+      <w:pPr>
+        <w:pStyle w:val="ListParagraph"/>
+        <w:numPr>
+          <w:ilvl w:val="3"/>
+          <w:numId w:val="3"/>
+        </w:numPr>
+        <w:rPr>
+          <w:color w:val="FF0000"/>
+        </w:rPr>
+      </w:pPr>
+      <w:r>
+        <w:rPr>
+          <w:color w:val="FF0000"/>
+        </w:rPr>
+        <w:t>Baseline condition hydrograph</w:t>
+      </w:r>
+    </w:p>
+    <w:p>
+      <w:pPr>
+        <w:pStyle w:val="ListParagraph"/>
+        <w:numPr>
+          <w:ilvl w:val="3"/>
+          <w:numId w:val="3"/>
+        </w:numPr>
+        <w:rPr>
+          <w:color w:val="FF0000"/>
+        </w:rPr>
+      </w:pPr>
+      <w:r>
+        <w:rPr>
+          <w:color w:val="FF0000"/>
+        </w:rPr>
+        <w:t>Proposed condition hydrograph</w:t>
+      </w:r>
+    </w:p>
+    <w:p>
+      <w:pPr>
+        <w:pStyle w:val="ListParagraph"/>
+        <w:numPr>
+          <w:ilvl w:val="3"/>
+          <w:numId w:val="3"/>
+        </w:numPr>
+        <w:rPr>
+          <w:color w:val="FF0000"/>
+        </w:rPr>
+      </w:pPr>
+      <w:r>
+        <w:rPr>
+          <w:color w:val="FF0000"/>
+        </w:rPr>
+        <w:t>Baseline condition hydrograph with climate change</w:t>
+      </w:r>
+    </w:p>
+    <w:p>
+      <w:pPr>
+        <w:pStyle w:val="ListParagraph"/>
+        <w:numPr>
+          <w:ilvl w:val="3"/>
+          <w:numId w:val="3"/>
+        </w:numPr>
+        <w:rPr>
+          <w:color w:val="FF0000"/>
+        </w:rPr>
+      </w:pPr>
+      <w:r>
+        <w:rPr>
+          <w:color w:val="FF0000"/>
+        </w:rPr>
+        <w:t>Proposed condition hydrograph with climate change</w:t>
+      </w:r>
+    </w:p>
+    <w:p>
+      <w:pPr>
+        <w:pStyle w:val="ListParagraph"/>
+        <w:numPr>
+          <w:ilvl w:val="2"/>
+          <w:numId w:val="3"/>
+        </w:numPr>
+        <w:rPr>
+          <w:color w:val="FF0000"/>
+        </w:rPr>
+      </w:pPr>
+      <w:r>
+        <w:rPr>
+          <w:color w:val="FF0000"/>
+        </w:rPr>
+        <w:t>One table with SWMM’s summary report results for all 5 of the series described above</w:t>
+      </w:r>
+    </w:p>
+    <w:p>
+      <w:pPr>
+        <w:pStyle w:val="ListParagraph"/>
+        <w:numPr>
+          <w:ilvl w:val="0"/>
+          <w:numId w:val="3"/>
+        </w:numPr>
+      </w:pPr>
+      <w:r>
+        <w:t xml:space="preserve">Interpretation and Recommendation </w:t>
+      </w:r>
+      <w:r>
+        <w:t>(Deliverable Set #4)</w:t>
+      </w:r>
+      <w:r>
+        <w:t xml:space="preserve">– a </w:t>
+      </w:r>
+      <w:proofErr w:type="gramStart"/>
+      <w:r>
+        <w:t>one page</w:t>
+      </w:r>
+      <w:proofErr w:type="gramEnd"/>
+      <w:r>
+        <w:t xml:space="preserve"> summar</w:t>
+      </w:r>
+      <w:r>
+        <w:t>y of</w:t>
+      </w:r>
+      <w:r>
+        <w:t xml:space="preserve"> what you found, what it means, and what you recommend. In this </w:t>
+      </w:r>
+      <w:proofErr w:type="gramStart"/>
+      <w:r>
+        <w:t>one page</w:t>
+      </w:r>
+      <w:proofErr w:type="gramEnd"/>
+      <w:r>
+        <w:t xml:space="preserve"> report, be sure to discuss the following:</w:t>
+      </w:r>
+    </w:p>
+    <w:p>
+      <w:pPr>
+        <w:pStyle w:val="ListParagraph"/>
+        <w:numPr>
+          <w:ilvl w:val="1"/>
+          <w:numId w:val="3"/>
+        </w:numPr>
+      </w:pPr>
+      <w:r>
+        <w:t>What are the main sources of uncertainty in your analysis, and what other data sets would you ideally need to pursue to reduce that uncertainty?</w:t>
+      </w:r>
+    </w:p>
+    <w:p>
+      <w:pPr>
+        <w:pStyle w:val="ListParagraph"/>
+        <w:numPr>
+          <w:ilvl w:val="1"/>
+          <w:numId w:val="3"/>
+        </w:numPr>
+      </w:pPr>
+      <w:r>
+        <w:t xml:space="preserve">How did the proposed GI approach alter the block’s </w:t>
+      </w:r>
+      <w:r>
+        <w:t xml:space="preserve">annual </w:t>
+      </w:r>
+      <w:r>
+        <w:t>water budget?</w:t>
+      </w:r>
+    </w:p>
+    <w:p>
+      <w:pPr>
+        <w:pStyle w:val="ListParagraph"/>
+        <w:numPr>
+          <w:ilvl w:val="1"/>
+          <w:numId w:val="3"/>
+        </w:numPr>
+      </w:pPr>
+      <w:r>
+        <w:t xml:space="preserve">By how much did the proposed GI approach reduce the peak discharge during the 2 </w:t>
+      </w:r>
+      <w:proofErr w:type="spellStart"/>
+      <w:r>
+        <w:t>yr</w:t>
+      </w:r>
+      <w:proofErr w:type="spellEnd"/>
+      <w:r>
+        <w:t xml:space="preserve">, 2 </w:t>
+      </w:r>
+      <w:proofErr w:type="spellStart"/>
+      <w:r>
+        <w:t>hr</w:t>
+      </w:r>
+      <w:proofErr w:type="spellEnd"/>
+      <w:r>
+        <w:t xml:space="preserve"> storm?</w:t>
+      </w:r>
+    </w:p>
+    <w:p>
+      <w:pPr>
+        <w:pStyle w:val="ListParagraph"/>
+        <w:numPr>
+          <w:ilvl w:val="1"/>
+          <w:numId w:val="3"/>
+        </w:numPr>
+      </w:pPr>
+      <w:r>
+        <w:t>Can climate change be expected to “erase” any benefits obtained through greening the block? Why or why not?</w:t>
+      </w:r>
     </w:p>
     <w:p>
       <w:r>
@@ -1964,6 +2469,7 @@
     <w:lsdException w:name="HTML Sample" w:semiHidden="1" w:unhideWhenUsed="1"/>
     <w:lsdException w:name="HTML Typewriter" w:semiHidden="1" w:unhideWhenUsed="1"/>
     <w:lsdException w:name="HTML Variable" w:semiHidden="1" w:unhideWhenUsed="1"/>
+    <w:lsdException w:name="Normal Table" w:semiHidden="1" w:unhideWhenUsed="1"/>
     <w:lsdException w:name="annotation subject" w:semiHidden="1" w:unhideWhenUsed="1"/>
     <w:lsdException w:name="No List" w:semiHidden="1" w:unhideWhenUsed="1"/>
     <w:lsdException w:name="Outline List 1" w:semiHidden="1" w:unhideWhenUsed="1"/>
@@ -2007,8 +2513,10 @@
     <w:lsdException w:name="Table Elegant" w:semiHidden="1" w:unhideWhenUsed="1"/>
     <w:lsdException w:name="Table Professional" w:semiHidden="1" w:unhideWhenUsed="1"/>
     <w:lsdException w:name="Table Subtle 1" w:semiHidden="1" w:unhideWhenUsed="1"/>
+    <w:lsdException w:name="Table Subtle 2" w:semiHidden="1" w:unhideWhenUsed="1"/>
     <w:lsdException w:name="Table Web 1" w:semiHidden="1" w:unhideWhenUsed="1"/>
     <w:lsdException w:name="Table Web 2" w:semiHidden="1" w:unhideWhenUsed="1"/>
+    <w:lsdException w:name="Table Web 3" w:semiHidden="1" w:unhideWhenUsed="1"/>
     <w:lsdException w:name="Balloon Text" w:semiHidden="1" w:unhideWhenUsed="1"/>
     <w:lsdException w:name="Table Grid" w:uiPriority="39"/>
     <w:lsdException w:name="Table Theme" w:semiHidden="1" w:unhideWhenUsed="1"/>

</xml_diff>